<commit_message>
Modified INTERSHOP installation document
</commit_message>
<xml_diff>
--- a/INTERSHOP 7 installation.docx
+++ b/INTERSHOP 7 installation.docx
@@ -365,6 +365,14 @@
         </w:rPr>
         <w:t>Unzip the file</w:t>
       </w:r>
+      <w:r>
+        <w:rPr>
+          <w:rFonts w:ascii="Arial" w:hAnsi="Arial" w:cs="Arial"/>
+          <w:sz w:val="24"/>
+          <w:szCs w:val="24"/>
+        </w:rPr>
+        <w:t>.</w:t>
+      </w:r>
     </w:p>
     <w:p>
       <w:pPr>
@@ -517,50 +525,6 @@
           <w:sz w:val="24"/>
           <w:szCs w:val="24"/>
         </w:rPr>
-        <w:t xml:space="preserve">Set the root user password for oracle database as: </w:t>
-      </w:r>
-      <w:proofErr w:type="spellStart"/>
-      <w:r>
-        <w:rPr>
-          <w:rFonts w:ascii="Arial" w:hAnsi="Arial" w:cs="Arial"/>
-          <w:sz w:val="24"/>
-          <w:szCs w:val="24"/>
-        </w:rPr>
-        <w:t>inteshop</w:t>
-      </w:r>
-      <w:proofErr w:type="spellEnd"/>
-      <w:r>
-        <w:rPr>
-          <w:rFonts w:ascii="Arial" w:hAnsi="Arial" w:cs="Arial"/>
-          <w:sz w:val="24"/>
-          <w:szCs w:val="24"/>
-        </w:rPr>
-        <w:t xml:space="preserve"> (it is necessary).</w:t>
-      </w:r>
-    </w:p>
-    <w:p>
-      <w:pPr>
-        <w:pStyle w:val="ListParagraph"/>
-        <w:numPr>
-          <w:ilvl w:val="0"/>
-          <w:numId w:val="6"/>
-        </w:numPr>
-        <w:autoSpaceDE w:val="0"/>
-        <w:autoSpaceDN w:val="0"/>
-        <w:adjustRightInd w:val="0"/>
-        <w:spacing w:after="0" w:line="240" w:lineRule="auto"/>
-        <w:rPr>
-          <w:rFonts w:ascii="Arial" w:hAnsi="Arial" w:cs="Arial"/>
-          <w:sz w:val="24"/>
-          <w:szCs w:val="24"/>
-        </w:rPr>
-      </w:pPr>
-      <w:r>
-        <w:rPr>
-          <w:rFonts w:ascii="Arial" w:hAnsi="Arial" w:cs="Arial"/>
-          <w:sz w:val="24"/>
-          <w:szCs w:val="24"/>
-        </w:rPr>
         <w:t xml:space="preserve">Run </w:t>
       </w:r>
       <w:r>
@@ -639,67 +603,6 @@
           <w:szCs w:val="24"/>
         </w:rPr>
         <w:t xml:space="preserve"> to configure the database after installation</w:t>
-      </w:r>
-    </w:p>
-    <w:p>
-      <w:pPr>
-        <w:pStyle w:val="ListParagraph"/>
-        <w:numPr>
-          <w:ilvl w:val="0"/>
-          <w:numId w:val="6"/>
-        </w:numPr>
-        <w:autoSpaceDE w:val="0"/>
-        <w:autoSpaceDN w:val="0"/>
-        <w:adjustRightInd w:val="0"/>
-        <w:spacing w:after="0" w:line="240" w:lineRule="auto"/>
-        <w:rPr>
-          <w:rFonts w:ascii="Arial" w:hAnsi="Arial" w:cs="Arial"/>
-          <w:sz w:val="24"/>
-          <w:szCs w:val="24"/>
-        </w:rPr>
-      </w:pPr>
-      <w:r>
-        <w:rPr>
-          <w:rFonts w:ascii="Arial" w:hAnsi="Arial" w:cs="Arial"/>
-          <w:sz w:val="24"/>
-          <w:szCs w:val="24"/>
-        </w:rPr>
-        <w:t xml:space="preserve">Set the </w:t>
-      </w:r>
-      <w:r>
-        <w:rPr>
-          <w:rFonts w:ascii="Arial" w:hAnsi="Arial" w:cs="Arial"/>
-          <w:b/>
-          <w:sz w:val="24"/>
-          <w:szCs w:val="24"/>
-        </w:rPr>
-        <w:t>sys</w:t>
-      </w:r>
-      <w:r>
-        <w:rPr>
-          <w:rFonts w:ascii="Arial" w:hAnsi="Arial" w:cs="Arial"/>
-          <w:sz w:val="24"/>
-          <w:szCs w:val="24"/>
-        </w:rPr>
-        <w:t xml:space="preserve"> users password as “</w:t>
-      </w:r>
-      <w:proofErr w:type="spellStart"/>
-      <w:r>
-        <w:rPr>
-          <w:rFonts w:ascii="Arial" w:hAnsi="Arial" w:cs="Arial"/>
-          <w:sz w:val="24"/>
-          <w:szCs w:val="24"/>
-        </w:rPr>
-        <w:t>intershop</w:t>
-      </w:r>
-      <w:proofErr w:type="spellEnd"/>
-      <w:r>
-        <w:rPr>
-          <w:rFonts w:ascii="Arial" w:hAnsi="Arial" w:cs="Arial"/>
-          <w:sz w:val="24"/>
-          <w:szCs w:val="24"/>
-        </w:rPr>
-        <w:t>”.</w:t>
       </w:r>
     </w:p>
     <w:p>
@@ -755,7 +658,6 @@
         </w:rPr>
         <w:tab/>
       </w:r>
-      <w:proofErr w:type="spellStart"/>
       <w:r>
         <w:rPr>
           <w:rFonts w:ascii="Arial" w:hAnsi="Arial" w:cs="Arial"/>
@@ -763,9 +665,8 @@
           <w:szCs w:val="24"/>
           <w:shd w:val="clear" w:color="auto" w:fill="D9D9D9" w:themeFill="background1" w:themeFillShade="D9"/>
         </w:rPr>
-        <w:t>javac</w:t>
-      </w:r>
-      <w:proofErr w:type="spellEnd"/>
+        <w:t>java</w:t>
+      </w:r>
       <w:r>
         <w:rPr>
           <w:rFonts w:ascii="Arial" w:hAnsi="Arial" w:cs="Arial"/>
@@ -817,7 +718,16 @@
           <w:szCs w:val="24"/>
           <w:shd w:val="clear" w:color="auto" w:fill="D9D9D9" w:themeFill="background1" w:themeFillShade="D9"/>
         </w:rPr>
-        <w:t>java version "1.7.0_261"</w:t>
+        <w:t>java version "1.8</w:t>
+      </w:r>
+      <w:r>
+        <w:rPr>
+          <w:rFonts w:ascii="Arial" w:hAnsi="Arial" w:cs="Arial"/>
+          <w:sz w:val="24"/>
+          <w:szCs w:val="24"/>
+          <w:shd w:val="clear" w:color="auto" w:fill="D9D9D9" w:themeFill="background1" w:themeFillShade="D9"/>
+        </w:rPr>
+        <w:t>.0_261"</w:t>
       </w:r>
       <w:r>
         <w:rPr>
@@ -941,7 +851,16 @@
           <w:szCs w:val="24"/>
           <w:shd w:val="clear" w:color="auto" w:fill="FFFFFF" w:themeFill="background1"/>
         </w:rPr>
-        <w:t>Then select java 1.7 (if it is not there then download</w:t>
+        <w:t>Then select java 1.8</w:t>
+      </w:r>
+      <w:r>
+        <w:rPr>
+          <w:rFonts w:ascii="Arial" w:hAnsi="Arial" w:cs="Arial"/>
+          <w:sz w:val="24"/>
+          <w:szCs w:val="24"/>
+          <w:shd w:val="clear" w:color="auto" w:fill="FFFFFF" w:themeFill="background1"/>
+        </w:rPr>
+        <w:t xml:space="preserve"> (if it is not there then download</w:t>
       </w:r>
       <w:r>
         <w:rPr>
@@ -1047,7 +966,14 @@
           <w:rFonts w:ascii="Arial" w:hAnsi="Arial" w:cs="Arial"/>
           <w:szCs w:val="32"/>
         </w:rPr>
-        <w:t>Click in Application Express</w:t>
+        <w:t>Click o</w:t>
+      </w:r>
+      <w:r>
+        <w:rPr>
+          <w:rFonts w:ascii="Arial" w:hAnsi="Arial" w:cs="Arial"/>
+          <w:szCs w:val="32"/>
+        </w:rPr>
+        <w:t>n Application Express</w:t>
       </w:r>
     </w:p>
     <w:p>
@@ -1504,101 +1430,146 @@
           <w:sz w:val="24"/>
           <w:szCs w:val="24"/>
         </w:rPr>
+        <w:t xml:space="preserve">The home of the user must point to the home dictionary of the </w:t>
+      </w:r>
+      <w:proofErr w:type="spellStart"/>
+      <w:r>
+        <w:rPr>
+          <w:rFonts w:ascii="Arial" w:hAnsi="Arial" w:cs="Arial"/>
+          <w:sz w:val="24"/>
+          <w:szCs w:val="24"/>
+        </w:rPr>
+        <w:t>intershop</w:t>
+      </w:r>
+      <w:proofErr w:type="spellEnd"/>
+      <w:r>
+        <w:rPr>
+          <w:rFonts w:ascii="Arial" w:hAnsi="Arial" w:cs="Arial"/>
+          <w:sz w:val="24"/>
+          <w:szCs w:val="24"/>
+        </w:rPr>
+        <w:t xml:space="preserve"> 7 instance to be installed (</w:t>
+      </w:r>
+      <w:proofErr w:type="spellStart"/>
+      <w:r>
+        <w:rPr>
+          <w:rFonts w:ascii="Arial" w:hAnsi="Arial" w:cs="Arial"/>
+          <w:sz w:val="24"/>
+          <w:szCs w:val="24"/>
+        </w:rPr>
+        <w:t>e.g</w:t>
+      </w:r>
+      <w:proofErr w:type="spellEnd"/>
+      <w:r>
+        <w:rPr>
+          <w:rFonts w:ascii="Arial" w:hAnsi="Arial" w:cs="Arial"/>
+          <w:sz w:val="24"/>
+          <w:szCs w:val="24"/>
+        </w:rPr>
+        <w:t xml:space="preserve"> /opt/</w:t>
+      </w:r>
+      <w:proofErr w:type="spellStart"/>
+      <w:r>
+        <w:rPr>
+          <w:rFonts w:ascii="Arial" w:hAnsi="Arial" w:cs="Arial"/>
+          <w:sz w:val="24"/>
+          <w:szCs w:val="24"/>
+        </w:rPr>
+        <w:t>intershop</w:t>
+      </w:r>
+      <w:proofErr w:type="spellEnd"/>
+      <w:r>
+        <w:rPr>
+          <w:rFonts w:ascii="Arial" w:hAnsi="Arial" w:cs="Arial"/>
+          <w:sz w:val="24"/>
+          <w:szCs w:val="24"/>
+        </w:rPr>
+        <w:t>/eserver1 for isas1 &amp; iswa1)</w:t>
+      </w:r>
+    </w:p>
+    <w:p>
+      <w:pPr>
+        <w:shd w:val="clear" w:color="auto" w:fill="D9D9D9" w:themeFill="background1" w:themeFillShade="D9"/>
+        <w:autoSpaceDE w:val="0"/>
+        <w:autoSpaceDN w:val="0"/>
+        <w:adjustRightInd w:val="0"/>
+        <w:spacing w:after="0" w:line="240" w:lineRule="auto"/>
+        <w:rPr>
+          <w:rFonts w:ascii="Bahnschrift Light" w:hAnsi="Bahnschrift Light" w:cs="AndaleMono"/>
+          <w:szCs w:val="16"/>
+        </w:rPr>
+      </w:pPr>
+      <w:r>
+        <w:rPr>
+          <w:rFonts w:ascii="Bahnschrift Light" w:hAnsi="Bahnschrift Light" w:cs="AndaleMono"/>
+          <w:szCs w:val="16"/>
+        </w:rPr>
         <w:lastRenderedPageBreak/>
-        <w:t xml:space="preserve">The home of the user must point to the home dictionary of the </w:t>
-      </w:r>
-      <w:proofErr w:type="spellStart"/>
-      <w:r>
-        <w:rPr>
-          <w:rFonts w:ascii="Arial" w:hAnsi="Arial" w:cs="Arial"/>
-          <w:sz w:val="24"/>
-          <w:szCs w:val="24"/>
+        <w:t xml:space="preserve"># </w:t>
+      </w:r>
+      <w:proofErr w:type="spellStart"/>
+      <w:proofErr w:type="gramStart"/>
+      <w:r>
+        <w:rPr>
+          <w:rFonts w:ascii="Bahnschrift Light" w:hAnsi="Bahnschrift Light" w:cs="AndaleMono"/>
+          <w:szCs w:val="16"/>
+        </w:rPr>
+        <w:t>groupadd</w:t>
+      </w:r>
+      <w:proofErr w:type="spellEnd"/>
+      <w:proofErr w:type="gramEnd"/>
+      <w:r>
+        <w:rPr>
+          <w:rFonts w:ascii="Bahnschrift Light" w:hAnsi="Bahnschrift Light" w:cs="AndaleMono"/>
+          <w:szCs w:val="16"/>
+        </w:rPr>
+        <w:t xml:space="preserve"> -g 3200 isgrp1</w:t>
+      </w:r>
+    </w:p>
+    <w:p>
+      <w:pPr>
+        <w:shd w:val="clear" w:color="auto" w:fill="D9D9D9" w:themeFill="background1" w:themeFillShade="D9"/>
+        <w:autoSpaceDE w:val="0"/>
+        <w:autoSpaceDN w:val="0"/>
+        <w:adjustRightInd w:val="0"/>
+        <w:spacing w:after="0" w:line="240" w:lineRule="auto"/>
+        <w:rPr>
+          <w:rFonts w:ascii="Bahnschrift Light" w:hAnsi="Bahnschrift Light" w:cs="AndaleMono"/>
+          <w:szCs w:val="16"/>
+        </w:rPr>
+      </w:pPr>
+      <w:r>
+        <w:rPr>
+          <w:rFonts w:ascii="Bahnschrift Light" w:hAnsi="Bahnschrift Light" w:cs="AndaleMono"/>
+          <w:szCs w:val="16"/>
+        </w:rPr>
+        <w:t>#</w:t>
+      </w:r>
+      <w:proofErr w:type="spellStart"/>
+      <w:r>
+        <w:rPr>
+          <w:rFonts w:ascii="Bahnschrift Light" w:hAnsi="Bahnschrift Light" w:cs="AndaleMono"/>
+          <w:szCs w:val="16"/>
+        </w:rPr>
+        <w:t>mkdir</w:t>
+      </w:r>
+      <w:proofErr w:type="spellEnd"/>
+      <w:r>
+        <w:rPr>
+          <w:rFonts w:ascii="Bahnschrift Light" w:hAnsi="Bahnschrift Light" w:cs="AndaleMono"/>
+          <w:szCs w:val="16"/>
+        </w:rPr>
+        <w:t xml:space="preserve"> /opt/</w:t>
+      </w:r>
+      <w:proofErr w:type="spellStart"/>
+      <w:r>
+        <w:rPr>
+          <w:rFonts w:ascii="Bahnschrift Light" w:hAnsi="Bahnschrift Light" w:cs="AndaleMono"/>
+          <w:szCs w:val="16"/>
         </w:rPr>
         <w:t>intershop</w:t>
       </w:r>
       <w:proofErr w:type="spellEnd"/>
-      <w:r>
-        <w:rPr>
-          <w:rFonts w:ascii="Arial" w:hAnsi="Arial" w:cs="Arial"/>
-          <w:sz w:val="24"/>
-          <w:szCs w:val="24"/>
-        </w:rPr>
-        <w:t xml:space="preserve"> 7 instance to be installed (</w:t>
-      </w:r>
-      <w:proofErr w:type="spellStart"/>
-      <w:r>
-        <w:rPr>
-          <w:rFonts w:ascii="Arial" w:hAnsi="Arial" w:cs="Arial"/>
-          <w:sz w:val="24"/>
-          <w:szCs w:val="24"/>
-        </w:rPr>
-        <w:t>e.g</w:t>
-      </w:r>
-      <w:proofErr w:type="spellEnd"/>
-      <w:r>
-        <w:rPr>
-          <w:rFonts w:ascii="Arial" w:hAnsi="Arial" w:cs="Arial"/>
-          <w:sz w:val="24"/>
-          <w:szCs w:val="24"/>
-        </w:rPr>
-        <w:t xml:space="preserve"> /opt/</w:t>
-      </w:r>
-      <w:proofErr w:type="spellStart"/>
-      <w:r>
-        <w:rPr>
-          <w:rFonts w:ascii="Arial" w:hAnsi="Arial" w:cs="Arial"/>
-          <w:sz w:val="24"/>
-          <w:szCs w:val="24"/>
-        </w:rPr>
-        <w:t>intershop</w:t>
-      </w:r>
-      <w:proofErr w:type="spellEnd"/>
-      <w:r>
-        <w:rPr>
-          <w:rFonts w:ascii="Arial" w:hAnsi="Arial" w:cs="Arial"/>
-          <w:sz w:val="24"/>
-          <w:szCs w:val="24"/>
-        </w:rPr>
-        <w:t>/eserver1 for isas1 &amp; iswa1)</w:t>
-      </w:r>
-    </w:p>
-    <w:p>
-      <w:pPr>
-        <w:shd w:val="clear" w:color="auto" w:fill="D9D9D9" w:themeFill="background1" w:themeFillShade="D9"/>
-        <w:autoSpaceDE w:val="0"/>
-        <w:autoSpaceDN w:val="0"/>
-        <w:adjustRightInd w:val="0"/>
-        <w:spacing w:after="0" w:line="240" w:lineRule="auto"/>
-        <w:rPr>
-          <w:rFonts w:ascii="Bahnschrift Light" w:hAnsi="Bahnschrift Light" w:cs="AndaleMono"/>
-          <w:szCs w:val="16"/>
-        </w:rPr>
-      </w:pPr>
-      <w:r>
-        <w:rPr>
-          <w:rFonts w:ascii="Bahnschrift Light" w:hAnsi="Bahnschrift Light" w:cs="AndaleMono"/>
-          <w:szCs w:val="16"/>
-        </w:rPr>
-        <w:t xml:space="preserve"># </w:t>
-      </w:r>
-      <w:proofErr w:type="spellStart"/>
-      <w:proofErr w:type="gramStart"/>
-      <w:r>
-        <w:rPr>
-          <w:rFonts w:ascii="Bahnschrift Light" w:hAnsi="Bahnschrift Light" w:cs="AndaleMono"/>
-          <w:szCs w:val="16"/>
-        </w:rPr>
-        <w:t>groupadd</w:t>
-      </w:r>
-      <w:proofErr w:type="spellEnd"/>
-      <w:proofErr w:type="gramEnd"/>
-      <w:r>
-        <w:rPr>
-          <w:rFonts w:ascii="Bahnschrift Light" w:hAnsi="Bahnschrift Light" w:cs="AndaleMono"/>
-          <w:szCs w:val="16"/>
-        </w:rPr>
-        <w:t xml:space="preserve"> -g 3200 isgrp1</w:t>
-      </w:r>
     </w:p>
     <w:p>
       <w:pPr>
@@ -1754,6 +1725,14 @@
           <w:szCs w:val="24"/>
         </w:rPr>
         <w:t>The distribution of Intershop7 components across directories is complaint with the guideline of the File System Hierarchy Standard</w:t>
+      </w:r>
+      <w:r>
+        <w:rPr>
+          <w:rFonts w:ascii="Arial" w:hAnsi="Arial" w:cs="Arial"/>
+          <w:sz w:val="24"/>
+          <w:szCs w:val="24"/>
+        </w:rPr>
+        <w:t>.</w:t>
       </w:r>
     </w:p>
     <w:p>
@@ -2699,7 +2678,25 @@
           <w:sz w:val="24"/>
           <w:szCs w:val="24"/>
         </w:rPr>
-        <w:t xml:space="preserve"> 7 needs for operation. The additional package group to install depends on whether you intend to set up a system initialized </w:t>
+        <w:t xml:space="preserve"> 7 needs for operation. The additional package group to install depends on whether you intend to set up a system initialized with central administration front ends and complete sample data for the </w:t>
+      </w:r>
+      <w:proofErr w:type="spellStart"/>
+      <w:r>
+        <w:rPr>
+          <w:rFonts w:ascii="Arial" w:hAnsi="Arial" w:cs="Arial"/>
+          <w:sz w:val="24"/>
+          <w:szCs w:val="24"/>
+        </w:rPr>
+        <w:t>PrimeTech</w:t>
+      </w:r>
+      <w:proofErr w:type="spellEnd"/>
+      <w:r>
+        <w:rPr>
+          <w:rFonts w:ascii="Arial" w:hAnsi="Arial" w:cs="Arial"/>
+          <w:sz w:val="24"/>
+          <w:szCs w:val="24"/>
+        </w:rPr>
+        <w:t xml:space="preserve"> demo scenario, or with the central administration front ends only. To set up a system </w:t>
       </w:r>
       <w:r>
         <w:rPr>
@@ -2708,25 +2705,7 @@
           <w:szCs w:val="24"/>
         </w:rPr>
         <w:lastRenderedPageBreak/>
-        <w:t xml:space="preserve">with central administration front ends and complete sample data for the </w:t>
-      </w:r>
-      <w:proofErr w:type="spellStart"/>
-      <w:r>
-        <w:rPr>
-          <w:rFonts w:ascii="Arial" w:hAnsi="Arial" w:cs="Arial"/>
-          <w:sz w:val="24"/>
-          <w:szCs w:val="24"/>
-        </w:rPr>
-        <w:t>PrimeTech</w:t>
-      </w:r>
-      <w:proofErr w:type="spellEnd"/>
-      <w:r>
-        <w:rPr>
-          <w:rFonts w:ascii="Arial" w:hAnsi="Arial" w:cs="Arial"/>
-          <w:sz w:val="24"/>
-          <w:szCs w:val="24"/>
-        </w:rPr>
-        <w:t xml:space="preserve"> demo scenario, or with the central administration front ends only. To set up a system initialized with the central administration front ends and complete sample data for the </w:t>
+        <w:t xml:space="preserve">initialized with the central administration front ends and complete sample data for the </w:t>
       </w:r>
       <w:proofErr w:type="spellStart"/>
       <w:r>
@@ -3607,44 +3586,98 @@
           <w:rFonts w:ascii="Bahnschrift Light" w:hAnsi="Bahnschrift Light" w:cs="AndaleMono"/>
           <w:szCs w:val="16"/>
         </w:rPr>
+        <w:t>#</w:t>
+      </w:r>
+      <w:r>
+        <w:rPr>
+          <w:rFonts w:ascii="Bahnschrift Light" w:hAnsi="Bahnschrift Light" w:cs="AndaleMono"/>
+          <w:szCs w:val="16"/>
+        </w:rPr>
+        <w:t xml:space="preserve"> </w:t>
+      </w:r>
+      <w:proofErr w:type="spellStart"/>
+      <w:proofErr w:type="gramStart"/>
+      <w:r>
+        <w:rPr>
+          <w:rFonts w:ascii="Bahnschrift Light" w:hAnsi="Bahnschrift Light" w:cs="AndaleMono"/>
+          <w:szCs w:val="16"/>
+        </w:rPr>
+        <w:t>chmod</w:t>
+      </w:r>
+      <w:proofErr w:type="spellEnd"/>
+      <w:proofErr w:type="gramEnd"/>
+      <w:r>
+        <w:rPr>
+          <w:rFonts w:ascii="Bahnschrift Light" w:hAnsi="Bahnschrift Light" w:cs="AndaleMono"/>
+          <w:szCs w:val="16"/>
+        </w:rPr>
+        <w:t xml:space="preserve"> 66</w:t>
+      </w:r>
+      <w:r>
+        <w:rPr>
+          <w:rFonts w:ascii="Bahnschrift Light" w:hAnsi="Bahnschrift Light" w:cs="AndaleMono"/>
+          <w:szCs w:val="16"/>
+        </w:rPr>
+        <w:t>0 /eserver1/lib/ojdbc6.jar</w:t>
+      </w:r>
+    </w:p>
+    <w:p>
+      <w:pPr>
+        <w:autoSpaceDE w:val="0"/>
+        <w:autoSpaceDN w:val="0"/>
+        <w:adjustRightInd w:val="0"/>
+        <w:spacing w:after="0" w:line="240" w:lineRule="auto"/>
+        <w:rPr>
+          <w:rFonts w:ascii="Arial" w:hAnsi="Arial" w:cs="Arial"/>
+          <w:sz w:val="24"/>
+          <w:szCs w:val="24"/>
+        </w:rPr>
+      </w:pPr>
+      <w:r>
+        <w:rPr>
+          <w:rFonts w:ascii="Arial" w:hAnsi="Arial" w:cs="Arial"/>
+          <w:sz w:val="24"/>
+          <w:szCs w:val="24"/>
+        </w:rPr>
+        <w:t>And</w:t>
+      </w:r>
+    </w:p>
+    <w:p>
+      <w:pPr>
+        <w:shd w:val="clear" w:color="auto" w:fill="D9D9D9" w:themeFill="background1" w:themeFillShade="D9"/>
+        <w:autoSpaceDE w:val="0"/>
+        <w:autoSpaceDN w:val="0"/>
+        <w:adjustRightInd w:val="0"/>
+        <w:spacing w:after="0" w:line="240" w:lineRule="auto"/>
+        <w:rPr>
+          <w:rFonts w:ascii="Bahnschrift Light" w:hAnsi="Bahnschrift Light" w:cs="AndaleMono"/>
+          <w:szCs w:val="16"/>
+        </w:rPr>
+      </w:pPr>
+      <w:r>
+        <w:rPr>
+          <w:rFonts w:ascii="Bahnschrift Light" w:hAnsi="Bahnschrift Light" w:cs="AndaleMono"/>
+          <w:szCs w:val="16"/>
+        </w:rPr>
         <w:t xml:space="preserve"># </w:t>
       </w:r>
       <w:proofErr w:type="spellStart"/>
-      <w:r>
-        <w:rPr>
-          <w:rFonts w:ascii="Bahnschrift Light" w:hAnsi="Bahnschrift Light" w:cs="AndaleMono"/>
-          <w:szCs w:val="16"/>
-        </w:rPr>
-        <w:t>chmod</w:t>
-      </w:r>
-      <w:proofErr w:type="spellEnd"/>
-      <w:r>
-        <w:rPr>
-          <w:rFonts w:ascii="Bahnschrift Light" w:hAnsi="Bahnschrift Light" w:cs="AndaleMono"/>
-          <w:szCs w:val="16"/>
-        </w:rPr>
-        <w:t xml:space="preserve"> 600 /eserver1/lib/ojdbc6.jar</w:t>
-      </w:r>
-    </w:p>
-    <w:p>
-      <w:pPr>
-        <w:autoSpaceDE w:val="0"/>
-        <w:autoSpaceDN w:val="0"/>
-        <w:adjustRightInd w:val="0"/>
-        <w:spacing w:after="0" w:line="240" w:lineRule="auto"/>
-        <w:rPr>
-          <w:rFonts w:ascii="Arial" w:hAnsi="Arial" w:cs="Arial"/>
-          <w:sz w:val="24"/>
-          <w:szCs w:val="24"/>
-        </w:rPr>
-      </w:pPr>
-      <w:r>
-        <w:rPr>
-          <w:rFonts w:ascii="Arial" w:hAnsi="Arial" w:cs="Arial"/>
-          <w:sz w:val="24"/>
-          <w:szCs w:val="24"/>
-        </w:rPr>
-        <w:t>And</w:t>
+      <w:proofErr w:type="gramStart"/>
+      <w:r>
+        <w:rPr>
+          <w:rFonts w:ascii="Bahnschrift Light" w:hAnsi="Bahnschrift Light" w:cs="AndaleMono"/>
+          <w:szCs w:val="16"/>
+        </w:rPr>
+        <w:t>chown</w:t>
+      </w:r>
+      <w:proofErr w:type="spellEnd"/>
+      <w:proofErr w:type="gramEnd"/>
+      <w:r>
+        <w:rPr>
+          <w:rFonts w:ascii="Bahnschrift Light" w:hAnsi="Bahnschrift Light" w:cs="AndaleMono"/>
+          <w:szCs w:val="16"/>
+        </w:rPr>
+        <w:t xml:space="preserve"> isas1:isgrp1 /eserver1/lib/ucp.jar</w:t>
       </w:r>
     </w:p>
     <w:p>
@@ -3653,7 +3686,7 @@
         <w:autoSpaceDE w:val="0"/>
         <w:autoSpaceDN w:val="0"/>
         <w:adjustRightInd w:val="0"/>
-        <w:spacing w:after="0" w:line="240" w:lineRule="auto"/>
+        <w:spacing w:line="240" w:lineRule="auto"/>
         <w:rPr>
           <w:rFonts w:ascii="Bahnschrift Light" w:hAnsi="Bahnschrift Light" w:cs="AndaleMono"/>
           <w:szCs w:val="16"/>
@@ -3673,7 +3706,14 @@
           <w:rFonts w:ascii="Bahnschrift Light" w:hAnsi="Bahnschrift Light" w:cs="AndaleMono"/>
           <w:szCs w:val="16"/>
         </w:rPr>
-        <w:t>chown</w:t>
+        <w:t>c</w:t>
+      </w:r>
+      <w:r>
+        <w:rPr>
+          <w:rFonts w:ascii="Bahnschrift Light" w:hAnsi="Bahnschrift Light" w:cs="AndaleMono"/>
+          <w:szCs w:val="16"/>
+        </w:rPr>
+        <w:t>hmod</w:t>
       </w:r>
       <w:proofErr w:type="spellEnd"/>
       <w:proofErr w:type="gramEnd"/>
@@ -3682,45 +3722,14 @@
           <w:rFonts w:ascii="Bahnschrift Light" w:hAnsi="Bahnschrift Light" w:cs="AndaleMono"/>
           <w:szCs w:val="16"/>
         </w:rPr>
-        <w:t xml:space="preserve"> isas1:isgrp1 /eserver1/lib/ucp.jar</w:t>
-      </w:r>
-    </w:p>
-    <w:p>
-      <w:pPr>
-        <w:shd w:val="clear" w:color="auto" w:fill="D9D9D9" w:themeFill="background1" w:themeFillShade="D9"/>
-        <w:autoSpaceDE w:val="0"/>
-        <w:autoSpaceDN w:val="0"/>
-        <w:adjustRightInd w:val="0"/>
-        <w:spacing w:line="240" w:lineRule="auto"/>
-        <w:rPr>
-          <w:rFonts w:ascii="Bahnschrift Light" w:hAnsi="Bahnschrift Light" w:cs="AndaleMono"/>
-          <w:szCs w:val="16"/>
-        </w:rPr>
-      </w:pPr>
-      <w:r>
-        <w:rPr>
-          <w:rFonts w:ascii="Bahnschrift Light" w:hAnsi="Bahnschrift Light" w:cs="AndaleMono"/>
-          <w:szCs w:val="16"/>
-        </w:rPr>
-        <w:t xml:space="preserve"># </w:t>
-      </w:r>
-      <w:proofErr w:type="spellStart"/>
-      <w:proofErr w:type="gramStart"/>
-      <w:r>
-        <w:rPr>
-          <w:rFonts w:ascii="Bahnschrift Light" w:hAnsi="Bahnschrift Light" w:cs="AndaleMono"/>
-          <w:szCs w:val="16"/>
-        </w:rPr>
-        <w:t>chmod</w:t>
-      </w:r>
-      <w:proofErr w:type="spellEnd"/>
-      <w:proofErr w:type="gramEnd"/>
-      <w:r>
-        <w:rPr>
-          <w:rFonts w:ascii="Bahnschrift Light" w:hAnsi="Bahnschrift Light" w:cs="AndaleMono"/>
-          <w:szCs w:val="16"/>
-        </w:rPr>
-        <w:t xml:space="preserve"> 600 /eserver1/lib/ucp.jar</w:t>
+        <w:t xml:space="preserve"> 66</w:t>
+      </w:r>
+      <w:r>
+        <w:rPr>
+          <w:rFonts w:ascii="Bahnschrift Light" w:hAnsi="Bahnschrift Light" w:cs="AndaleMono"/>
+          <w:szCs w:val="16"/>
+        </w:rPr>
+        <w:t>0 /eserver1/lib/ucp.jar</w:t>
       </w:r>
     </w:p>
     <w:p>
@@ -3756,6 +3765,7 @@
           <w:sz w:val="32"/>
           <w:szCs w:val="24"/>
         </w:rPr>
+        <w:lastRenderedPageBreak/>
         <w:t>Add Application Server User to Oracle Client Group</w:t>
       </w:r>
     </w:p>
@@ -4962,7 +4972,6 @@
           <w:szCs w:val="16"/>
         </w:rPr>
       </w:pPr>
-      <w:bookmarkStart w:id="0" w:name="_GoBack"/>
       <w:r>
         <w:rPr>
           <w:rFonts w:ascii="Bahnschrift Light" w:hAnsi="Bahnschrift Light" w:cs="AndaleMono"/>
@@ -5067,7 +5076,6 @@
         <w:t xml:space="preserve"> /eserver1/temp</w:t>
       </w:r>
     </w:p>
-    <w:bookmarkEnd w:id="0"/>
     <w:p>
       <w:pPr>
         <w:autoSpaceDE w:val="0"/>
@@ -5129,65 +5137,65 @@
           <w:sz w:val="24"/>
           <w:szCs w:val="24"/>
         </w:rPr>
+        <w:t xml:space="preserve">To license </w:t>
+      </w:r>
+      <w:proofErr w:type="spellStart"/>
+      <w:r>
+        <w:rPr>
+          <w:rFonts w:ascii="Arial" w:hAnsi="Arial" w:cs="Arial"/>
+          <w:sz w:val="24"/>
+          <w:szCs w:val="24"/>
+        </w:rPr>
+        <w:t>Intershop</w:t>
+      </w:r>
+      <w:proofErr w:type="spellEnd"/>
+      <w:r>
+        <w:rPr>
+          <w:rFonts w:ascii="Arial" w:hAnsi="Arial" w:cs="Arial"/>
+          <w:sz w:val="24"/>
+          <w:szCs w:val="24"/>
+        </w:rPr>
+        <w:t xml:space="preserve"> 7, copy the license.xml file to /eserver1/share/system/license/.</w:t>
+      </w:r>
+    </w:p>
+    <w:p>
+      <w:pPr>
+        <w:autoSpaceDE w:val="0"/>
+        <w:autoSpaceDN w:val="0"/>
+        <w:adjustRightInd w:val="0"/>
+        <w:spacing w:line="240" w:lineRule="auto"/>
+        <w:rPr>
+          <w:rFonts w:ascii="Arial" w:hAnsi="Arial" w:cs="Arial"/>
+          <w:sz w:val="24"/>
+          <w:szCs w:val="24"/>
+        </w:rPr>
+      </w:pPr>
+      <w:r>
+        <w:rPr>
+          <w:rFonts w:ascii="Arial" w:hAnsi="Arial" w:cs="Arial"/>
+          <w:sz w:val="24"/>
+          <w:szCs w:val="24"/>
+        </w:rPr>
+        <w:t>You can do this as root or as user isas1.</w:t>
+      </w:r>
+    </w:p>
+    <w:p>
+      <w:pPr>
+        <w:autoSpaceDE w:val="0"/>
+        <w:autoSpaceDN w:val="0"/>
+        <w:adjustRightInd w:val="0"/>
+        <w:spacing w:after="0" w:line="240" w:lineRule="auto"/>
+        <w:rPr>
+          <w:rFonts w:ascii="Bahnschrift Light" w:hAnsi="Bahnschrift Light" w:cs="AndaleMono"/>
+          <w:szCs w:val="16"/>
+        </w:rPr>
+      </w:pPr>
+      <w:r>
+        <w:rPr>
+          <w:rFonts w:ascii="Bahnschrift Light" w:hAnsi="Bahnschrift Light" w:cs="AndaleMono"/>
+          <w:szCs w:val="16"/>
+        </w:rPr>
         <w:lastRenderedPageBreak/>
-        <w:t xml:space="preserve">To license </w:t>
-      </w:r>
-      <w:proofErr w:type="spellStart"/>
-      <w:r>
-        <w:rPr>
-          <w:rFonts w:ascii="Arial" w:hAnsi="Arial" w:cs="Arial"/>
-          <w:sz w:val="24"/>
-          <w:szCs w:val="24"/>
-        </w:rPr>
-        <w:t>Intershop</w:t>
-      </w:r>
-      <w:proofErr w:type="spellEnd"/>
-      <w:r>
-        <w:rPr>
-          <w:rFonts w:ascii="Arial" w:hAnsi="Arial" w:cs="Arial"/>
-          <w:sz w:val="24"/>
-          <w:szCs w:val="24"/>
-        </w:rPr>
-        <w:t xml:space="preserve"> 7, copy the license.xml file to /eserver1/share/system/license/.</w:t>
-      </w:r>
-    </w:p>
-    <w:p>
-      <w:pPr>
-        <w:autoSpaceDE w:val="0"/>
-        <w:autoSpaceDN w:val="0"/>
-        <w:adjustRightInd w:val="0"/>
-        <w:spacing w:line="240" w:lineRule="auto"/>
-        <w:rPr>
-          <w:rFonts w:ascii="Arial" w:hAnsi="Arial" w:cs="Arial"/>
-          <w:sz w:val="24"/>
-          <w:szCs w:val="24"/>
-        </w:rPr>
-      </w:pPr>
-      <w:r>
-        <w:rPr>
-          <w:rFonts w:ascii="Arial" w:hAnsi="Arial" w:cs="Arial"/>
-          <w:sz w:val="24"/>
-          <w:szCs w:val="24"/>
-        </w:rPr>
-        <w:t>You can do this as root or as user isas1.</w:t>
-      </w:r>
-    </w:p>
-    <w:p>
-      <w:pPr>
-        <w:autoSpaceDE w:val="0"/>
-        <w:autoSpaceDN w:val="0"/>
-        <w:adjustRightInd w:val="0"/>
-        <w:spacing w:after="0" w:line="240" w:lineRule="auto"/>
-        <w:rPr>
-          <w:rFonts w:ascii="Bahnschrift Light" w:hAnsi="Bahnschrift Light" w:cs="AndaleMono"/>
-          <w:szCs w:val="16"/>
-        </w:rPr>
-      </w:pPr>
-      <w:r>
-        <w:rPr>
-          <w:rFonts w:ascii="Bahnschrift Light" w:hAnsi="Bahnschrift Light" w:cs="AndaleMono"/>
-          <w:szCs w:val="16"/>
-        </w:rPr>
         <w:t xml:space="preserve"># </w:t>
       </w:r>
       <w:proofErr w:type="spellStart"/>
@@ -5816,7 +5824,59 @@
           <w:rFonts w:ascii="Bahnschrift Light" w:hAnsi="Bahnschrift Light" w:cs="AndaleMono"/>
           <w:szCs w:val="16"/>
         </w:rPr>
-        <w:t>#/eserver1/tools/dbinit/bin/dbsetup.sh</w:t>
+        <w:t>#</w:t>
+      </w:r>
+      <w:r>
+        <w:rPr>
+          <w:rFonts w:ascii="Bahnschrift Light" w:hAnsi="Bahnschrift Light" w:cs="AndaleMono"/>
+          <w:szCs w:val="16"/>
+        </w:rPr>
+        <w:t xml:space="preserve">cd </w:t>
+      </w:r>
+      <w:r>
+        <w:rPr>
+          <w:rFonts w:ascii="Bahnschrift Light" w:hAnsi="Bahnschrift Light" w:cs="AndaleMono"/>
+          <w:szCs w:val="16"/>
+        </w:rPr>
+        <w:t>/eserver1/tools/</w:t>
+      </w:r>
+      <w:proofErr w:type="spellStart"/>
+      <w:r>
+        <w:rPr>
+          <w:rFonts w:ascii="Bahnschrift Light" w:hAnsi="Bahnschrift Light" w:cs="AndaleMono"/>
+          <w:szCs w:val="16"/>
+        </w:rPr>
+        <w:t>dbinit</w:t>
+      </w:r>
+      <w:proofErr w:type="spellEnd"/>
+      <w:r>
+        <w:rPr>
+          <w:rFonts w:ascii="Bahnschrift Light" w:hAnsi="Bahnschrift Light" w:cs="AndaleMono"/>
+          <w:szCs w:val="16"/>
+        </w:rPr>
+        <w:t>/bin</w:t>
+      </w:r>
+    </w:p>
+    <w:p>
+      <w:pPr>
+        <w:pStyle w:val="ListParagraph"/>
+        <w:shd w:val="clear" w:color="auto" w:fill="D9D9D9" w:themeFill="background1" w:themeFillShade="D9"/>
+        <w:autoSpaceDE w:val="0"/>
+        <w:autoSpaceDN w:val="0"/>
+        <w:adjustRightInd w:val="0"/>
+        <w:spacing w:line="240" w:lineRule="auto"/>
+        <w:ind w:left="1080"/>
+        <w:rPr>
+          <w:rFonts w:ascii="Bahnschrift Light" w:hAnsi="Bahnschrift Light" w:cs="AndaleMono"/>
+          <w:szCs w:val="16"/>
+        </w:rPr>
+      </w:pPr>
+      <w:r>
+        <w:rPr>
+          <w:rFonts w:ascii="Bahnschrift Light" w:hAnsi="Bahnschrift Light" w:cs="AndaleMono"/>
+          <w:szCs w:val="16"/>
+        </w:rPr>
+        <w:t># .dbsetup.sh</w:t>
       </w:r>
     </w:p>
     <w:p>
@@ -6776,7 +6836,6 @@
           <w:sz w:val="24"/>
           <w:szCs w:val="24"/>
         </w:rPr>
-        <w:lastRenderedPageBreak/>
         <w:t xml:space="preserve">Proceed as follows to run a </w:t>
       </w:r>
       <w:proofErr w:type="spellStart"/>
@@ -6841,6 +6900,7 @@
           <w:rFonts w:ascii="Bahnschrift Light" w:hAnsi="Bahnschrift Light" w:cs="AndaleMono"/>
           <w:szCs w:val="16"/>
         </w:rPr>
+        <w:lastRenderedPageBreak/>
         <w:t xml:space="preserve"># </w:t>
       </w:r>
       <w:proofErr w:type="spellStart"/>
@@ -7190,7 +7250,25 @@
           <w:sz w:val="24"/>
           <w:szCs w:val="24"/>
         </w:rPr>
-        <w:t>then a Java class is generated. This Java class is compiled into a class file which the</w:t>
+        <w:t xml:space="preserve">then </w:t>
+      </w:r>
+      <w:proofErr w:type="gramStart"/>
+      <w:r>
+        <w:rPr>
+          <w:rFonts w:ascii="Arial" w:hAnsi="Arial" w:cs="Arial"/>
+          <w:sz w:val="24"/>
+          <w:szCs w:val="24"/>
+        </w:rPr>
+        <w:t>a Java class are</w:t>
+      </w:r>
+      <w:proofErr w:type="gramEnd"/>
+      <w:r>
+        <w:rPr>
+          <w:rFonts w:ascii="Arial" w:hAnsi="Arial" w:cs="Arial"/>
+          <w:sz w:val="24"/>
+          <w:szCs w:val="24"/>
+        </w:rPr>
+        <w:t xml:space="preserve"> generated. This Java class is compiled into a class file which the</w:t>
       </w:r>
       <w:r>
         <w:rPr>
@@ -7981,28 +8059,28 @@
           <w:sz w:val="32"/>
           <w:szCs w:val="24"/>
         </w:rPr>
+        <w:t>Preparing the Server Startup</w:t>
+      </w:r>
+    </w:p>
+    <w:p>
+      <w:pPr>
+        <w:autoSpaceDE w:val="0"/>
+        <w:autoSpaceDN w:val="0"/>
+        <w:adjustRightInd w:val="0"/>
+        <w:spacing w:line="240" w:lineRule="auto"/>
+        <w:rPr>
+          <w:rFonts w:ascii="Arial" w:hAnsi="Arial" w:cs="Arial"/>
+          <w:sz w:val="24"/>
+          <w:szCs w:val="24"/>
+        </w:rPr>
+      </w:pPr>
+      <w:r>
+        <w:rPr>
+          <w:rFonts w:ascii="Arial" w:hAnsi="Arial" w:cs="Arial"/>
+          <w:sz w:val="24"/>
+          <w:szCs w:val="24"/>
+        </w:rPr>
         <w:lastRenderedPageBreak/>
-        <w:t>Preparing the Server Startup</w:t>
-      </w:r>
-    </w:p>
-    <w:p>
-      <w:pPr>
-        <w:autoSpaceDE w:val="0"/>
-        <w:autoSpaceDN w:val="0"/>
-        <w:adjustRightInd w:val="0"/>
-        <w:spacing w:line="240" w:lineRule="auto"/>
-        <w:rPr>
-          <w:rFonts w:ascii="Arial" w:hAnsi="Arial" w:cs="Arial"/>
-          <w:sz w:val="24"/>
-          <w:szCs w:val="24"/>
-        </w:rPr>
-      </w:pPr>
-      <w:r>
-        <w:rPr>
-          <w:rFonts w:ascii="Arial" w:hAnsi="Arial" w:cs="Arial"/>
-          <w:sz w:val="24"/>
-          <w:szCs w:val="24"/>
-        </w:rPr>
         <w:t xml:space="preserve">Before starting </w:t>
       </w:r>
       <w:proofErr w:type="spellStart"/>
@@ -8167,16 +8245,24 @@
           <w:sz w:val="24"/>
           <w:szCs w:val="24"/>
         </w:rPr>
-        <w:t>dbinit</w:t>
-      </w:r>
-      <w:proofErr w:type="spellEnd"/>
-      <w:r>
-        <w:rPr>
-          <w:rFonts w:ascii="Arial" w:hAnsi="Arial" w:cs="Arial"/>
-          <w:sz w:val="24"/>
-          <w:szCs w:val="24"/>
-        </w:rPr>
-        <w:t xml:space="preserve"> process has already been run </w:t>
+        <w:t>dbi</w:t>
+      </w:r>
+      <w:r>
+        <w:rPr>
+          <w:rFonts w:ascii="Arial" w:hAnsi="Arial" w:cs="Arial"/>
+          <w:sz w:val="24"/>
+          <w:szCs w:val="24"/>
+        </w:rPr>
+        <w:t>nit</w:t>
+      </w:r>
+      <w:proofErr w:type="spellEnd"/>
+      <w:r>
+        <w:rPr>
+          <w:rFonts w:ascii="Arial" w:hAnsi="Arial" w:cs="Arial"/>
+          <w:sz w:val="24"/>
+          <w:szCs w:val="24"/>
+        </w:rPr>
+        <w:t xml:space="preserve"> process is completed.</w:t>
       </w:r>
     </w:p>
     <w:p>
@@ -8203,14 +8289,6 @@
           <w:szCs w:val="24"/>
         </w:rPr>
         <w:t>Make sure templates have been precompiled.</w:t>
-      </w:r>
-      <w:r>
-        <w:rPr>
-          <w:rFonts w:ascii="Arial" w:hAnsi="Arial" w:cs="Arial"/>
-          <w:sz w:val="24"/>
-          <w:szCs w:val="24"/>
-        </w:rPr>
-        <w:t xml:space="preserve"> </w:t>
       </w:r>
     </w:p>
     <w:p>
@@ -9030,7 +9108,6 @@
           <w:sz w:val="24"/>
           <w:szCs w:val="24"/>
         </w:rPr>
-        <w:lastRenderedPageBreak/>
         <w:t>instance</w:t>
       </w:r>
       <w:proofErr w:type="gramEnd"/>
@@ -9061,7 +9138,141 @@
           <w:rFonts w:ascii="Bahnschrift Light" w:hAnsi="Bahnschrift Light" w:cs="AndaleMono"/>
           <w:szCs w:val="16"/>
         </w:rPr>
+        <w:lastRenderedPageBreak/>
         <w:t># eserver1 start</w:t>
+      </w:r>
+    </w:p>
+    <w:p>
+      <w:pPr>
+        <w:autoSpaceDE w:val="0"/>
+        <w:autoSpaceDN w:val="0"/>
+        <w:adjustRightInd w:val="0"/>
+        <w:spacing w:after="0" w:line="240" w:lineRule="auto"/>
+        <w:rPr>
+          <w:rFonts w:ascii="Arial" w:hAnsi="Arial" w:cs="Arial"/>
+          <w:sz w:val="24"/>
+          <w:szCs w:val="24"/>
+        </w:rPr>
+      </w:pPr>
+      <w:r>
+        <w:rPr>
+          <w:rFonts w:ascii="Arial" w:hAnsi="Arial" w:cs="Arial"/>
+          <w:sz w:val="24"/>
+          <w:szCs w:val="24"/>
+        </w:rPr>
+        <w:t>NOTE: If any problem occur regarding permissions, run the command</w:t>
+      </w:r>
+      <w:r>
+        <w:rPr>
+          <w:rFonts w:ascii="Arial" w:hAnsi="Arial" w:cs="Arial"/>
+          <w:sz w:val="24"/>
+          <w:szCs w:val="24"/>
+        </w:rPr>
+        <w:t>s</w:t>
+      </w:r>
+      <w:r>
+        <w:rPr>
+          <w:rFonts w:ascii="Arial" w:hAnsi="Arial" w:cs="Arial"/>
+          <w:sz w:val="24"/>
+          <w:szCs w:val="24"/>
+        </w:rPr>
+        <w:t xml:space="preserve"> gi</w:t>
+      </w:r>
+      <w:bookmarkStart w:id="0" w:name="_GoBack"/>
+      <w:bookmarkEnd w:id="0"/>
+      <w:r>
+        <w:rPr>
+          <w:rFonts w:ascii="Arial" w:hAnsi="Arial" w:cs="Arial"/>
+          <w:sz w:val="24"/>
+          <w:szCs w:val="24"/>
+        </w:rPr>
+        <w:t>ven below</w:t>
+      </w:r>
+    </w:p>
+    <w:p>
+      <w:pPr>
+        <w:autoSpaceDE w:val="0"/>
+        <w:autoSpaceDN w:val="0"/>
+        <w:adjustRightInd w:val="0"/>
+        <w:spacing w:after="0" w:line="240" w:lineRule="auto"/>
+        <w:rPr>
+          <w:rFonts w:ascii="Arial" w:hAnsi="Arial" w:cs="Arial"/>
+          <w:sz w:val="24"/>
+          <w:szCs w:val="24"/>
+        </w:rPr>
+      </w:pPr>
+      <w:proofErr w:type="spellStart"/>
+      <w:r>
+        <w:rPr>
+          <w:rFonts w:ascii="Arial" w:hAnsi="Arial" w:cs="Arial"/>
+          <w:sz w:val="24"/>
+          <w:szCs w:val="24"/>
+        </w:rPr>
+        <w:t>Cmd</w:t>
+      </w:r>
+      <w:proofErr w:type="spellEnd"/>
+      <w:r>
+        <w:rPr>
+          <w:rFonts w:ascii="Arial" w:hAnsi="Arial" w:cs="Arial"/>
+          <w:sz w:val="24"/>
+          <w:szCs w:val="24"/>
+        </w:rPr>
+        <w:t>: cd /eserver1/bin</w:t>
+      </w:r>
+    </w:p>
+    <w:p>
+      <w:pPr>
+        <w:autoSpaceDE w:val="0"/>
+        <w:autoSpaceDN w:val="0"/>
+        <w:adjustRightInd w:val="0"/>
+        <w:spacing w:after="0" w:line="240" w:lineRule="auto"/>
+        <w:rPr>
+          <w:rFonts w:ascii="Arial" w:hAnsi="Arial" w:cs="Arial"/>
+          <w:sz w:val="24"/>
+          <w:szCs w:val="24"/>
+        </w:rPr>
+      </w:pPr>
+      <w:proofErr w:type="spellStart"/>
+      <w:r>
+        <w:rPr>
+          <w:rFonts w:ascii="Arial" w:hAnsi="Arial" w:cs="Arial"/>
+          <w:sz w:val="24"/>
+          <w:szCs w:val="24"/>
+        </w:rPr>
+        <w:t>Cmd</w:t>
+      </w:r>
+      <w:proofErr w:type="spellEnd"/>
+      <w:r>
+        <w:rPr>
+          <w:rFonts w:ascii="Arial" w:hAnsi="Arial" w:cs="Arial"/>
+          <w:sz w:val="24"/>
+          <w:szCs w:val="24"/>
+        </w:rPr>
+        <w:t>:</w:t>
+      </w:r>
+      <w:r>
+        <w:rPr>
+          <w:rFonts w:ascii="Arial" w:hAnsi="Arial" w:cs="Arial"/>
+          <w:sz w:val="24"/>
+          <w:szCs w:val="24"/>
+        </w:rPr>
+        <w:t xml:space="preserve"> </w:t>
+      </w:r>
+      <w:r>
+        <w:rPr>
+          <w:rFonts w:ascii="Arial" w:hAnsi="Arial" w:cs="Arial"/>
+          <w:sz w:val="24"/>
+          <w:szCs w:val="24"/>
+        </w:rPr>
+        <w:t>./</w:t>
+      </w:r>
+      <w:r>
+        <w:rPr>
+          <w:rFonts w:ascii="Arial" w:hAnsi="Arial" w:cs="Arial"/>
+          <w:sz w:val="24"/>
+          <w:szCs w:val="24"/>
+        </w:rPr>
+        <w:t>INTERSHOP_perm.sh</w:t>
       </w:r>
     </w:p>
     <w:p>
@@ -10047,23 +10258,30 @@
           <w:rFonts w:ascii="Bahnschrift Light" w:hAnsi="Bahnschrift Light" w:cs="AndaleMono"/>
           <w:szCs w:val="16"/>
         </w:rPr>
-        <w:t xml:space="preserve"> -G </w:t>
-      </w:r>
-      <w:proofErr w:type="spellStart"/>
-      <w:r>
-        <w:rPr>
-          <w:rFonts w:ascii="Bahnschrift Light" w:hAnsi="Bahnschrift Light" w:cs="AndaleMono"/>
-          <w:szCs w:val="16"/>
-        </w:rPr>
-        <w:t>dba</w:t>
-      </w:r>
-      <w:proofErr w:type="spellEnd"/>
-      <w:r>
-        <w:rPr>
-          <w:rFonts w:ascii="Bahnschrift Light" w:hAnsi="Bahnschrift Light" w:cs="AndaleMono"/>
-          <w:szCs w:val="16"/>
-        </w:rPr>
-        <w:t xml:space="preserve"> -d /opt/</w:t>
+        <w:t xml:space="preserve"> -G &lt;</w:t>
+      </w:r>
+      <w:proofErr w:type="spellStart"/>
+      <w:r>
+        <w:rPr>
+          <w:rFonts w:ascii="Bahnschrift Light" w:hAnsi="Bahnschrift Light" w:cs="AndaleMono"/>
+          <w:szCs w:val="16"/>
+        </w:rPr>
+        <w:t>oracle_client</w:t>
+      </w:r>
+      <w:r>
+        <w:rPr>
+          <w:rFonts w:ascii="Bahnschrift Light" w:hAnsi="Bahnschrift Light" w:cs="AndaleMono"/>
+          <w:szCs w:val="16"/>
+        </w:rPr>
+        <w:t>_grp</w:t>
+      </w:r>
+      <w:proofErr w:type="spellEnd"/>
+      <w:r>
+        <w:rPr>
+          <w:rFonts w:ascii="Bahnschrift Light" w:hAnsi="Bahnschrift Light" w:cs="AndaleMono"/>
+          <w:szCs w:val="16"/>
+        </w:rPr>
+        <w:t>&gt; -d /opt/</w:t>
       </w:r>
       <w:proofErr w:type="spellStart"/>
       <w:r>
@@ -12615,6 +12833,104 @@
       <w:u w:val="single"/>
     </w:rPr>
   </w:style>
+  <w:style w:type="character" w:styleId="CommentReference">
+    <w:name w:val="annotation reference"/>
+    <w:basedOn w:val="DefaultParagraphFont"/>
+    <w:uiPriority w:val="99"/>
+    <w:semiHidden/>
+    <w:unhideWhenUsed/>
+    <w:rsid w:val="00D60D52"/>
+    <w:rPr>
+      <w:sz w:val="16"/>
+      <w:szCs w:val="16"/>
+    </w:rPr>
+  </w:style>
+  <w:style w:type="paragraph" w:styleId="CommentText">
+    <w:name w:val="annotation text"/>
+    <w:basedOn w:val="Normal"/>
+    <w:link w:val="CommentTextChar"/>
+    <w:uiPriority w:val="99"/>
+    <w:semiHidden/>
+    <w:unhideWhenUsed/>
+    <w:rsid w:val="00D60D52"/>
+    <w:pPr>
+      <w:spacing w:line="240" w:lineRule="auto"/>
+    </w:pPr>
+    <w:rPr>
+      <w:sz w:val="20"/>
+      <w:szCs w:val="20"/>
+    </w:rPr>
+  </w:style>
+  <w:style w:type="character" w:customStyle="1" w:styleId="CommentTextChar">
+    <w:name w:val="Comment Text Char"/>
+    <w:basedOn w:val="DefaultParagraphFont"/>
+    <w:link w:val="CommentText"/>
+    <w:uiPriority w:val="99"/>
+    <w:semiHidden/>
+    <w:rsid w:val="00D60D52"/>
+    <w:rPr>
+      <w:sz w:val="20"/>
+      <w:szCs w:val="20"/>
+    </w:rPr>
+  </w:style>
+  <w:style w:type="paragraph" w:styleId="CommentSubject">
+    <w:name w:val="annotation subject"/>
+    <w:basedOn w:val="CommentText"/>
+    <w:next w:val="CommentText"/>
+    <w:link w:val="CommentSubjectChar"/>
+    <w:uiPriority w:val="99"/>
+    <w:semiHidden/>
+    <w:unhideWhenUsed/>
+    <w:rsid w:val="00D60D52"/>
+    <w:rPr>
+      <w:b/>
+      <w:bCs/>
+    </w:rPr>
+  </w:style>
+  <w:style w:type="character" w:customStyle="1" w:styleId="CommentSubjectChar">
+    <w:name w:val="Comment Subject Char"/>
+    <w:basedOn w:val="CommentTextChar"/>
+    <w:link w:val="CommentSubject"/>
+    <w:uiPriority w:val="99"/>
+    <w:semiHidden/>
+    <w:rsid w:val="00D60D52"/>
+    <w:rPr>
+      <w:b/>
+      <w:bCs/>
+      <w:sz w:val="20"/>
+      <w:szCs w:val="20"/>
+    </w:rPr>
+  </w:style>
+  <w:style w:type="paragraph" w:styleId="BalloonText">
+    <w:name w:val="Balloon Text"/>
+    <w:basedOn w:val="Normal"/>
+    <w:link w:val="BalloonTextChar"/>
+    <w:uiPriority w:val="99"/>
+    <w:semiHidden/>
+    <w:unhideWhenUsed/>
+    <w:rsid w:val="00D60D52"/>
+    <w:pPr>
+      <w:spacing w:after="0" w:line="240" w:lineRule="auto"/>
+    </w:pPr>
+    <w:rPr>
+      <w:rFonts w:ascii="Tahoma" w:hAnsi="Tahoma" w:cs="Tahoma"/>
+      <w:sz w:val="16"/>
+      <w:szCs w:val="16"/>
+    </w:rPr>
+  </w:style>
+  <w:style w:type="character" w:customStyle="1" w:styleId="BalloonTextChar">
+    <w:name w:val="Balloon Text Char"/>
+    <w:basedOn w:val="DefaultParagraphFont"/>
+    <w:link w:val="BalloonText"/>
+    <w:uiPriority w:val="99"/>
+    <w:semiHidden/>
+    <w:rsid w:val="00D60D52"/>
+    <w:rPr>
+      <w:rFonts w:ascii="Tahoma" w:hAnsi="Tahoma" w:cs="Tahoma"/>
+      <w:sz w:val="16"/>
+      <w:szCs w:val="16"/>
+    </w:rPr>
+  </w:style>
 </w:styles>
 </file>
 
@@ -12826,6 +13142,104 @@
     <w:rPr>
       <w:color w:val="0000FF"/>
       <w:u w:val="single"/>
+    </w:rPr>
+  </w:style>
+  <w:style w:type="character" w:styleId="CommentReference">
+    <w:name w:val="annotation reference"/>
+    <w:basedOn w:val="DefaultParagraphFont"/>
+    <w:uiPriority w:val="99"/>
+    <w:semiHidden/>
+    <w:unhideWhenUsed/>
+    <w:rsid w:val="00D60D52"/>
+    <w:rPr>
+      <w:sz w:val="16"/>
+      <w:szCs w:val="16"/>
+    </w:rPr>
+  </w:style>
+  <w:style w:type="paragraph" w:styleId="CommentText">
+    <w:name w:val="annotation text"/>
+    <w:basedOn w:val="Normal"/>
+    <w:link w:val="CommentTextChar"/>
+    <w:uiPriority w:val="99"/>
+    <w:semiHidden/>
+    <w:unhideWhenUsed/>
+    <w:rsid w:val="00D60D52"/>
+    <w:pPr>
+      <w:spacing w:line="240" w:lineRule="auto"/>
+    </w:pPr>
+    <w:rPr>
+      <w:sz w:val="20"/>
+      <w:szCs w:val="20"/>
+    </w:rPr>
+  </w:style>
+  <w:style w:type="character" w:customStyle="1" w:styleId="CommentTextChar">
+    <w:name w:val="Comment Text Char"/>
+    <w:basedOn w:val="DefaultParagraphFont"/>
+    <w:link w:val="CommentText"/>
+    <w:uiPriority w:val="99"/>
+    <w:semiHidden/>
+    <w:rsid w:val="00D60D52"/>
+    <w:rPr>
+      <w:sz w:val="20"/>
+      <w:szCs w:val="20"/>
+    </w:rPr>
+  </w:style>
+  <w:style w:type="paragraph" w:styleId="CommentSubject">
+    <w:name w:val="annotation subject"/>
+    <w:basedOn w:val="CommentText"/>
+    <w:next w:val="CommentText"/>
+    <w:link w:val="CommentSubjectChar"/>
+    <w:uiPriority w:val="99"/>
+    <w:semiHidden/>
+    <w:unhideWhenUsed/>
+    <w:rsid w:val="00D60D52"/>
+    <w:rPr>
+      <w:b/>
+      <w:bCs/>
+    </w:rPr>
+  </w:style>
+  <w:style w:type="character" w:customStyle="1" w:styleId="CommentSubjectChar">
+    <w:name w:val="Comment Subject Char"/>
+    <w:basedOn w:val="CommentTextChar"/>
+    <w:link w:val="CommentSubject"/>
+    <w:uiPriority w:val="99"/>
+    <w:semiHidden/>
+    <w:rsid w:val="00D60D52"/>
+    <w:rPr>
+      <w:b/>
+      <w:bCs/>
+      <w:sz w:val="20"/>
+      <w:szCs w:val="20"/>
+    </w:rPr>
+  </w:style>
+  <w:style w:type="paragraph" w:styleId="BalloonText">
+    <w:name w:val="Balloon Text"/>
+    <w:basedOn w:val="Normal"/>
+    <w:link w:val="BalloonTextChar"/>
+    <w:uiPriority w:val="99"/>
+    <w:semiHidden/>
+    <w:unhideWhenUsed/>
+    <w:rsid w:val="00D60D52"/>
+    <w:pPr>
+      <w:spacing w:after="0" w:line="240" w:lineRule="auto"/>
+    </w:pPr>
+    <w:rPr>
+      <w:rFonts w:ascii="Tahoma" w:hAnsi="Tahoma" w:cs="Tahoma"/>
+      <w:sz w:val="16"/>
+      <w:szCs w:val="16"/>
+    </w:rPr>
+  </w:style>
+  <w:style w:type="character" w:customStyle="1" w:styleId="BalloonTextChar">
+    <w:name w:val="Balloon Text Char"/>
+    <w:basedOn w:val="DefaultParagraphFont"/>
+    <w:link w:val="BalloonText"/>
+    <w:uiPriority w:val="99"/>
+    <w:semiHidden/>
+    <w:rsid w:val="00D60D52"/>
+    <w:rPr>
+      <w:rFonts w:ascii="Tahoma" w:hAnsi="Tahoma" w:cs="Tahoma"/>
+      <w:sz w:val="16"/>
+      <w:szCs w:val="16"/>
     </w:rPr>
   </w:style>
 </w:styles>
@@ -13121,7 +13535,7 @@
 </file>
 
 <file path=customXml/itemProps1.xml><?xml version="1.0" encoding="utf-8"?>
-<ds:datastoreItem xmlns:ds="http://schemas.openxmlformats.org/officeDocument/2006/customXml" ds:itemID="{68C3DAED-8183-4D41-B339-28BA1DDCDC7D}">
+<ds:datastoreItem xmlns:ds="http://schemas.openxmlformats.org/officeDocument/2006/customXml" ds:itemID="{900EF467-97C9-43DB-8983-7CFB6CCEF4D7}">
   <ds:schemaRefs>
     <ds:schemaRef ds:uri="http://schemas.openxmlformats.org/officeDocument/2006/bibliography"/>
   </ds:schemaRefs>

</xml_diff>